<commit_message>
Lesson3:Task1 Matrices, Tables - Multidimensional arrays
</commit_message>
<xml_diff>
--- a/Dictionary.docx
+++ b/Dictionary.docx
@@ -27,7 +27,13 @@
               <w:rPr>
                 <w:lang w:val="en-US"/>
               </w:rPr>
-              <w:t>bounds of array</w:t>
+              <w:t>B</w:t>
+            </w:r>
+            <w:r>
+              <w:rPr>
+                <w:lang w:val="en-US"/>
+              </w:rPr>
+              <w:t>ounds of array</w:t>
             </w:r>
           </w:p>
         </w:tc>
@@ -56,7 +62,18 @@
                 <w:lang w:eastAsia="ru-RU"/>
                 <w14:ligatures w14:val="none"/>
               </w:rPr>
-              <w:t xml:space="preserve">границы </w:t>
+              <w:t>Г</w:t>
+            </w:r>
+            <w:r>
+              <w:rPr>
+                <w:rFonts w:ascii="Segoe UI" w:eastAsia="Times New Roman" w:hAnsi="Segoe UI" w:cs="Segoe UI"/>
+                <w:kern w:val="0"/>
+                <w:sz w:val="21"/>
+                <w:szCs w:val="21"/>
+                <w:lang w:eastAsia="ru-RU"/>
+                <w14:ligatures w14:val="none"/>
+              </w:rPr>
+              <w:t xml:space="preserve">раницы </w:t>
             </w:r>
             <w:r>
               <w:rPr>
@@ -87,7 +104,7 @@
               <w:rPr>
                 <w:lang w:val="en-US"/>
               </w:rPr>
-              <w:t>s</w:t>
+              <w:t>S</w:t>
             </w:r>
             <w:r>
               <w:rPr>
@@ -103,7 +120,10 @@
           </w:tcPr>
           <w:p>
             <w:r>
-              <w:t>квадрат</w:t>
+              <w:t>К</w:t>
+            </w:r>
+            <w:r>
+              <w:t>вадрат</w:t>
             </w:r>
           </w:p>
         </w:tc>
@@ -113,13 +133,29 @@
           <w:tcPr>
             <w:tcW w:w="4672" w:type="dxa"/>
           </w:tcPr>
-          <w:p/>
-        </w:tc>
-        <w:tc>
-          <w:tcPr>
-            <w:tcW w:w="4673" w:type="dxa"/>
-          </w:tcPr>
-          <w:p/>
+          <w:p>
+            <w:pPr>
+              <w:rPr>
+                <w:lang w:val="en-US"/>
+              </w:rPr>
+            </w:pPr>
+            <w:r>
+              <w:rPr>
+                <w:lang w:val="en-US"/>
+              </w:rPr>
+              <w:t>Multidimensional arrays</w:t>
+            </w:r>
+          </w:p>
+        </w:tc>
+        <w:tc>
+          <w:tcPr>
+            <w:tcW w:w="4673" w:type="dxa"/>
+          </w:tcPr>
+          <w:p>
+            <w:r>
+              <w:t>Многомерные массивы</w:t>
+            </w:r>
+          </w:p>
         </w:tc>
       </w:tr>
       <w:tr>

</xml_diff>